<commit_message>
all materials v2 (after check)
</commit_message>
<xml_diff>
--- a/GraduationNotes/Repherat_Panaryna.docx
+++ b/GraduationNotes/Repherat_Panaryna.docx
@@ -5,9 +5,10 @@
     <w:p>
       <w:pPr>
         <w:pStyle w:val="header1"/>
+        <w:spacing w:before="0" w:after="240"/>
       </w:pPr>
       <w:r>
-        <w:t>Реферат</w:t>
+        <w:t>РЕФЕРАТ</w:t>
       </w:r>
     </w:p>
     <w:p>
@@ -30,21 +31,13 @@
         <w:rPr>
           <w:lang w:eastAsia="be-BY"/>
         </w:rPr>
-        <w:t>а А</w:t>
-      </w:r>
-      <w:proofErr w:type="gramStart"/>
-      <w:r>
-        <w:rPr>
-          <w:lang w:eastAsia="be-BY"/>
-        </w:rPr>
-        <w:t>1</w:t>
-      </w:r>
-      <w:proofErr w:type="gramEnd"/>
-      <w:r>
-        <w:rPr>
-          <w:lang w:eastAsia="be-BY"/>
-        </w:rPr>
-        <w:t>. Пояснительная записка: 78 страниц, 21 рисунок</w:t>
+        <w:t>а А1. Пояснительная записка: 72 страниц, 23</w:t>
+      </w:r>
+      <w:r>
+        <w:rPr>
+          <w:lang w:eastAsia="be-BY"/>
+        </w:rPr>
+        <w:t xml:space="preserve"> рисунок</w:t>
       </w:r>
       <w:r>
         <w:rPr>
@@ -56,7 +49,19 @@
         <w:rPr>
           <w:lang w:eastAsia="be-BY"/>
         </w:rPr>
-        <w:t>ц, 13 литературных источников, 2</w:t>
+        <w:t>ц, 1</w:t>
+      </w:r>
+      <w:r>
+        <w:rPr>
+          <w:lang w:eastAsia="be-BY"/>
+        </w:rPr>
+        <w:t>4</w:t>
+      </w:r>
+      <w:r>
+        <w:rPr>
+          <w:lang w:eastAsia="be-BY"/>
+        </w:rPr>
+        <w:t xml:space="preserve"> литературных источников, 2</w:t>
       </w:r>
       <w:r>
         <w:rPr>
@@ -75,7 +80,6 @@
           <w:lang w:eastAsia="be-BY"/>
         </w:rPr>
       </w:pPr>
-      <w:proofErr w:type="gramStart"/>
       <w:r>
         <w:rPr>
           <w:lang w:eastAsia="be-BY"/>
@@ -154,7 +158,6 @@
         </w:rPr>
         <w:t>.</w:t>
       </w:r>
-      <w:proofErr w:type="gramEnd"/>
     </w:p>
     <w:p>
       <w:pPr>
@@ -226,50 +229,14 @@
         <w:rPr>
           <w:lang w:eastAsia="be-BY"/>
         </w:rPr>
-        <w:t xml:space="preserve"> среда разработки </w:t>
-      </w:r>
-      <w:proofErr w:type="spellStart"/>
-      <w:r>
-        <w:rPr>
-          <w:lang w:eastAsia="be-BY"/>
-        </w:rPr>
-        <w:t>Microsoft</w:t>
-      </w:r>
-      <w:proofErr w:type="spellEnd"/>
+        <w:t xml:space="preserve"> среда разработки Microsoft Visual Studio</w:t>
+      </w:r>
       <w:r>
         <w:rPr>
           <w:lang w:eastAsia="be-BY"/>
         </w:rPr>
         <w:t xml:space="preserve"> </w:t>
       </w:r>
-      <w:proofErr w:type="spellStart"/>
-      <w:r>
-        <w:rPr>
-          <w:lang w:eastAsia="be-BY"/>
-        </w:rPr>
-        <w:t>Visual</w:t>
-      </w:r>
-      <w:proofErr w:type="spellEnd"/>
-      <w:r>
-        <w:rPr>
-          <w:lang w:eastAsia="be-BY"/>
-        </w:rPr>
-        <w:t xml:space="preserve"> </w:t>
-      </w:r>
-      <w:proofErr w:type="spellStart"/>
-      <w:r>
-        <w:rPr>
-          <w:lang w:eastAsia="be-BY"/>
-        </w:rPr>
-        <w:t>Studio</w:t>
-      </w:r>
-      <w:proofErr w:type="spellEnd"/>
-      <w:r>
-        <w:rPr>
-          <w:lang w:eastAsia="be-BY"/>
-        </w:rPr>
-        <w:t xml:space="preserve"> </w:t>
-      </w:r>
       <w:r>
         <w:rPr>
           <w:lang w:eastAsia="be-BY"/>
@@ -304,30 +271,8 @@
         <w:rPr>
           <w:lang w:eastAsia="be-BY"/>
         </w:rPr>
-        <w:t xml:space="preserve">, IIS 7, браузер </w:t>
-      </w:r>
-      <w:proofErr w:type="spellStart"/>
-      <w:r>
-        <w:rPr>
-          <w:lang w:eastAsia="be-BY"/>
-        </w:rPr>
-        <w:t>Google</w:t>
-      </w:r>
-      <w:proofErr w:type="spellEnd"/>
-      <w:r>
-        <w:rPr>
-          <w:lang w:eastAsia="be-BY"/>
-        </w:rPr>
-        <w:t xml:space="preserve"> </w:t>
-      </w:r>
-      <w:proofErr w:type="spellStart"/>
-      <w:r>
-        <w:rPr>
-          <w:lang w:eastAsia="be-BY"/>
-        </w:rPr>
-        <w:t>Chrome</w:t>
-      </w:r>
-      <w:proofErr w:type="spellEnd"/>
+        <w:t>, IIS 7, браузер Google Chrome</w:t>
+      </w:r>
       <w:r>
         <w:rPr>
           <w:lang w:eastAsia="be-BY"/>

</xml_diff>